<commit_message>
Android Build Source Code
</commit_message>
<xml_diff>
--- a/docs/Android Source Code Build For Mac.docx
+++ b/docs/Android Source Code Build For Mac.docx
@@ -3,62 +3,120 @@
 <w:document xmlns:wpc="http://schemas.microsoft.com/office/word/2010/wordprocessingCanvas" xmlns:cx="http://schemas.microsoft.com/office/drawing/2014/chartex" xmlns:cx1="http://schemas.microsoft.com/office/drawing/2015/9/8/chartex" xmlns:cx2="http://schemas.microsoft.com/office/drawing/2015/10/21/chartex" xmlns:cx3="http://schemas.microsoft.com/office/drawing/2016/5/9/chartex" xmlns:cx4="http://schemas.microsoft.com/office/drawing/2016/5/10/chartex" xmlns:cx5="http://schemas.microsoft.com/office/drawing/2016/5/11/chartex" xmlns:cx6="http://schemas.microsoft.com/office/drawing/2016/5/12/chartex" xmlns:cx7="http://schemas.microsoft.com/office/drawing/2016/5/13/chartex" xmlns:cx8="http://schemas.microsoft.com/office/drawing/2016/5/14/chartex" xmlns:mc="http://schemas.openxmlformats.org/markup-compatibility/2006" xmlns:aink="http://schemas.microsoft.com/office/drawing/2016/ink" xmlns:am3d="http://schemas.microsoft.com/office/drawing/2017/model3d" xmlns:o="urn:schemas-microsoft-com:office:office" xmlns:r="http://schemas.openxmlformats.org/officeDocument/2006/relationships" xmlns:m="http://schemas.openxmlformats.org/officeDocument/2006/math" xmlns:v="urn:schemas-microsoft-com:vml" xmlns:wp14="http://schemas.microsoft.com/office/word/2010/wordprocessingDrawing" xmlns:wp="http://schemas.openxmlformats.org/drawingml/2006/wordprocessingDrawing" xmlns:w10="urn:schemas-microsoft-com:office:word" xmlns:w="http://schemas.openxmlformats.org/wordprocessingml/2006/main" xmlns:w14="http://schemas.microsoft.com/office/word/2010/wordml" xmlns:w15="http://schemas.microsoft.com/office/word/2012/wordml" xmlns:w16se="http://schemas.microsoft.com/office/word/2015/wordml/symex" xmlns:wpg="http://schemas.microsoft.com/office/word/2010/wordprocessingGroup" xmlns:wpi="http://schemas.microsoft.com/office/word/2010/wordprocessingInk" xmlns:wne="http://schemas.microsoft.com/office/word/2006/wordml" xmlns:wps="http://schemas.microsoft.com/office/word/2010/wordprocessingShape" mc:Ignorable="w14 w15 w16se wp14">
   <w:body>
     <w:p>
-      <w:pPr>
+      <w:r>
         <w:rPr>
           <w:rFonts w:hint="eastAsia"/>
         </w:rPr>
-      </w:pPr>
+        <w:t>Android Source Code Build For Mac</w:t>
+      </w:r>
+    </w:p>
+    <w:p>
+      <w:r>
+        <w:t>date : 2018/06/25</w:t>
+      </w:r>
+    </w:p>
+    <w:p>
+      <w:r>
+        <w:t>author : sundayliu</w:t>
+      </w:r>
+    </w:p>
+    <w:p/>
+    <w:p>
       <w:r>
         <w:rPr>
           <w:rFonts w:hint="eastAsia"/>
         </w:rPr>
-        <w:t>Android Source Code Build For Mac</w:t>
-      </w:r>
-    </w:p>
-    <w:p>
-      <w:r>
-        <w:t>date : 2018/06/25</w:t>
-      </w:r>
-    </w:p>
-    <w:p>
-      <w:r>
-        <w:t>author : sundayliu</w:t>
+        <w:t>磁盘</w:t>
+      </w:r>
+      <w:r>
+        <w:t>工具</w:t>
+      </w:r>
+      <w:r>
+        <w:rPr>
+          <w:rFonts w:hint="eastAsia"/>
+        </w:rPr>
+        <w:t xml:space="preserve"> </w:t>
+      </w:r>
+      <w:r>
+        <w:t>fdisk df</w:t>
       </w:r>
     </w:p>
     <w:p/>
     <w:p>
+      <w:pPr>
+        <w:pStyle w:val="1"/>
+      </w:pPr>
       <w:r>
         <w:rPr>
           <w:rFonts w:hint="eastAsia"/>
         </w:rPr>
-        <w:t>磁盘</w:t>
-      </w:r>
-      <w:r>
-        <w:t>工具</w:t>
-      </w:r>
-      <w:r>
-        <w:rPr>
-          <w:rFonts w:hint="eastAsia"/>
-        </w:rPr>
-        <w:t xml:space="preserve"> </w:t>
-      </w:r>
-      <w:r>
-        <w:t>fdisk df</w:t>
+        <w:t>Establishing a Build Environment</w:t>
+      </w:r>
+    </w:p>
+    <w:p>
+      <w:pPr>
+        <w:pStyle w:val="2"/>
+      </w:pPr>
+      <w:r>
+        <w:t>Creating a case-sensitive disk image</w:t>
+      </w:r>
+    </w:p>
+    <w:p>
+      <w:r>
+        <w:t>hdiutil create -type SPARSE -fs 'Case-se</w:t>
+      </w:r>
+      <w:r>
+        <w:t>n</w:t>
+      </w:r>
+      <w:r>
+        <w:t>sitive Journaled HFS+' -size 512</w:t>
+      </w:r>
+      <w:r>
+        <w:t>g ~/android.dmg</w:t>
       </w:r>
     </w:p>
     <w:p/>
     <w:p>
-      <w:pPr>
-        <w:pStyle w:val="1"/>
-        <w:rPr>
-          <w:rFonts w:hint="eastAsia"/>
-        </w:rPr>
-      </w:pPr>
-      <w:r>
-        <w:rPr>
-          <w:rFonts w:hint="eastAsia"/>
-        </w:rPr>
-        <w:t>Establishing a Build Environment</w:t>
+      <w:r>
+        <w:t>resize</w:t>
+      </w:r>
+    </w:p>
+    <w:p>
+      <w:r>
+        <w:t xml:space="preserve">hdiutil resize -size </w:t>
+      </w:r>
+      <w:r>
+        <w:rPr>
+          <w:b/>
+        </w:rPr>
+        <w:t>&lt;new-size-you-want&gt;</w:t>
+      </w:r>
+      <w:r>
+        <w:t>g ~/android.dmg.sparseimage</w:t>
+      </w:r>
+    </w:p>
+    <w:p/>
+    <w:p>
+      <w:r>
+        <w:t>mount the image</w:t>
+      </w:r>
+    </w:p>
+    <w:p>
+      <w:r>
+        <w:t>hdiutil attach ~/android.dmg</w:t>
+      </w:r>
+      <w:r>
+        <w:t>.sparseimage -mountpoint /Volumes/android</w:t>
+      </w:r>
+    </w:p>
+    <w:p>
+      <w:r>
+        <w:t>unmount the image</w:t>
+      </w:r>
+    </w:p>
+    <w:p>
+      <w:r>
+        <w:t>hdiutil detach /Volumes/android</w:t>
       </w:r>
     </w:p>
     <w:p>
@@ -66,107 +124,30 @@
         <w:pStyle w:val="2"/>
       </w:pPr>
       <w:r>
-        <w:t>Creating a case-sensitive disk image</w:t>
-      </w:r>
-    </w:p>
-    <w:p>
-      <w:r>
-        <w:t>hdiutil create -type SPARSE -fs 'Case-se</w:t>
-      </w:r>
-      <w:r>
-        <w:t>n</w:t>
-      </w:r>
-      <w:r>
-        <w:t>sitive Journaled HFS+' -size 512</w:t>
-      </w:r>
-      <w:bookmarkStart w:id="0" w:name="_GoBack"/>
-      <w:bookmarkEnd w:id="0"/>
-      <w:r>
-        <w:t>g ~/android.dmg</w:t>
-      </w:r>
-    </w:p>
-    <w:p/>
-    <w:p>
-      <w:r>
-        <w:t>resize</w:t>
-      </w:r>
-    </w:p>
-    <w:p>
-      <w:r>
-        <w:t xml:space="preserve">hdiutil resize -size </w:t>
-      </w:r>
-      <w:r>
+        <w:t>Setting a file descriptor limit</w:t>
+      </w:r>
+    </w:p>
+    <w:p>
+      <w:r>
+        <w:t>On Mac OS, the default limit on the number of simultaneous file descriptors open is too low and a highly parallel build process may exceed this limit. To increase the cap, add the following lines to your ~/.bash_profile:</w:t>
+      </w:r>
+    </w:p>
+    <w:p>
+      <w:pPr>
         <w:rPr>
           <w:b/>
         </w:rPr>
-        <w:t>&lt;new-size-you-want&gt;</w:t>
-      </w:r>
-      <w:r>
-        <w:t>g ~/android.dmg.sparseimage</w:t>
-      </w:r>
-    </w:p>
-    <w:p/>
-    <w:p>
-      <w:pPr>
-        <w:rPr>
-          <w:rFonts w:hint="eastAsia"/>
-        </w:rPr>
-      </w:pPr>
-      <w:r>
-        <w:t>mount the image</w:t>
-      </w:r>
-    </w:p>
-    <w:p>
-      <w:r>
-        <w:t>hdiutil attach ~/android.dmg</w:t>
-      </w:r>
-      <w:r>
-        <w:t>.sparseimage</w:t>
-      </w:r>
-      <w:r>
-        <w:t xml:space="preserve"> -mountpoint /Volumes/android</w:t>
-      </w:r>
-    </w:p>
-    <w:p>
-      <w:r>
-        <w:t>unmount the image</w:t>
-      </w:r>
-    </w:p>
-    <w:p>
-      <w:r>
-        <w:t>hdiutil detach /Volumes/android</w:t>
-      </w:r>
-    </w:p>
-    <w:p>
-      <w:pPr>
-        <w:pStyle w:val="2"/>
-      </w:pPr>
-      <w:r>
-        <w:t>Setting a file descriptor limit</w:t>
-      </w:r>
-    </w:p>
-    <w:p>
-      <w:r>
-        <w:t>On Mac OS, the default limit on the number of simultaneous file descriptors open is too low and a highly parallel build process may exceed this limit. To increase the cap, add the following lines to your ~/.bash_profile:</w:t>
-      </w:r>
-    </w:p>
-    <w:p>
-      <w:pPr>
+      </w:pPr>
+      <w:r>
         <w:rPr>
           <w:b/>
         </w:rPr>
-      </w:pPr>
-      <w:r>
-        <w:rPr>
-          <w:b/>
-        </w:rPr>
         <w:t># set the number of open files to be 1024</w:t>
       </w:r>
     </w:p>
     <w:p>
       <w:pPr>
         <w:rPr>
-          <w:rFonts w:hint="eastAsia"/>
           <w:b/>
         </w:rPr>
       </w:pPr>
@@ -269,32 +250,164 @@
       </w:r>
     </w:p>
     <w:p>
-      <w:pPr>
+      <w:r>
         <w:rPr>
           <w:rFonts w:hint="eastAsia"/>
         </w:rPr>
-      </w:pPr>
-      <w:r>
+        <w:t>3</w:t>
+      </w:r>
+    </w:p>
+    <w:p>
+      <w:r>
+        <w:t>4</w:t>
+      </w:r>
+    </w:p>
+    <w:p>
+      <w:r>
+        <w:t>5</w:t>
+      </w:r>
+    </w:p>
+    <w:p>
+      <w:r>
+        <w:t>Preparing to Build</w:t>
+      </w:r>
+    </w:p>
+    <w:p/>
+    <w:p>
+      <w:pPr>
+        <w:pStyle w:val="1"/>
+      </w:pPr>
+      <w:r>
+        <w:t>Build</w:t>
+      </w:r>
+    </w:p>
+    <w:p>
+      <w:r>
+        <w:t>Clean out</w:t>
+      </w:r>
+    </w:p>
+    <w:p>
+      <w:r>
+        <w:t>make clobber</w:t>
+      </w:r>
+    </w:p>
+    <w:p>
+      <w:r>
+        <w:t>source build/envsetup.sh</w:t>
+      </w:r>
+    </w:p>
+    <w:p>
+      <w:r>
+        <w:t>lunch aosp_arm-eng</w:t>
+      </w:r>
+    </w:p>
+    <w:p>
+      <w:r>
+        <w:t>make -j8</w:t>
+      </w:r>
+    </w:p>
+    <w:p>
+      <w:pPr>
+        <w:pStyle w:val="1"/>
         <w:rPr>
           <w:rFonts w:hint="eastAsia"/>
         </w:rPr>
-        <w:t>3</w:t>
-      </w:r>
-    </w:p>
-    <w:p>
-      <w:r>
-        <w:t>4</w:t>
-      </w:r>
-    </w:p>
-    <w:p>
-      <w:r>
-        <w:t>5</w:t>
-      </w:r>
-    </w:p>
-    <w:p>
-      <w:r>
-        <w:t>Preparing to Build</w:t>
-      </w:r>
+      </w:pPr>
+      <w:r>
+        <w:rPr>
+          <w:rFonts w:hint="eastAsia"/>
+        </w:rPr>
+        <w:t>Build Error</w:t>
+      </w:r>
+    </w:p>
+    <w:p>
+      <w:pPr>
+        <w:pStyle w:val="2"/>
+      </w:pPr>
+      <w:r>
+        <w:rPr>
+          <w:rFonts w:hint="eastAsia"/>
+        </w:rPr>
+        <w:t>NOT Find SDK</w:t>
+      </w:r>
+    </w:p>
+    <w:p>
+      <w:pPr>
+        <w:rPr>
+          <w:rFonts w:hint="eastAsia"/>
+        </w:rPr>
+      </w:pPr>
+      <w:r>
+        <w:t>internal error: Could not find a supported mac sdk: [“10.10” “10.11” “10.12”]</w:t>
+      </w:r>
+    </w:p>
+    <w:p>
+      <w:hyperlink r:id="rId6" w:history="1">
+        <w:r>
+          <w:rPr>
+            <w:rStyle w:val="a7"/>
+          </w:rPr>
+          <w:t>https://github.com/phracker/MacOSX-SDKs/releases</w:t>
+        </w:r>
+      </w:hyperlink>
+    </w:p>
+    <w:p>
+      <w:r>
+        <w:t xml:space="preserve">cd </w:t>
+      </w:r>
+    </w:p>
+    <w:p>
+      <w:r>
+        <w:t>/Applications/Xcode.app/Contents/Developer/Platforms/MacOSX.platform/Developer/SDKs</w:t>
+      </w:r>
+    </w:p>
+    <w:p/>
+    <w:p>
+      <w:pPr>
+        <w:rPr>
+          <w:rFonts w:hint="eastAsia"/>
+        </w:rPr>
+      </w:pPr>
+      <w:r>
+        <w:rPr>
+          <w:rFonts w:hint="eastAsia"/>
+        </w:rPr>
+        <w:t>xz -d *.xz</w:t>
+      </w:r>
+    </w:p>
+    <w:p>
+      <w:r>
+        <w:t>tar -xvf *.tar</w:t>
+      </w:r>
+    </w:p>
+    <w:p/>
+    <w:p>
+      <w:pPr>
+        <w:pStyle w:val="2"/>
+      </w:pPr>
+      <w:r>
+        <w:t>Googletest already</w:t>
+      </w:r>
+    </w:p>
+    <w:p/>
+    <w:p>
+      <w:r>
+        <w:t>unset NDK_ROOT</w:t>
+      </w:r>
+    </w:p>
+    <w:p/>
+    <w:p>
+      <w:pPr>
+        <w:pStyle w:val="2"/>
+        <w:rPr>
+          <w:rFonts w:hint="eastAsia"/>
+        </w:rPr>
+      </w:pPr>
+      <w:bookmarkStart w:id="0" w:name="_GoBack"/>
+      <w:r>
+        <w:t>Bison Recompile</w:t>
+      </w:r>
+      <w:bookmarkEnd w:id="0"/>
     </w:p>
     <w:sectPr>
       <w:pgSz w:w="11906" w:h="16838"/>
@@ -908,6 +1021,29 @@
       <w:szCs w:val="32"/>
     </w:rPr>
   </w:style>
+  <w:style w:type="character" w:styleId="a7">
+    <w:name w:val="Hyperlink"/>
+    <w:basedOn w:val="a0"/>
+    <w:uiPriority w:val="99"/>
+    <w:unhideWhenUsed/>
+    <w:rsid w:val="005A026C"/>
+    <w:rPr>
+      <w:color w:val="0563C1" w:themeColor="hyperlink"/>
+      <w:u w:val="single"/>
+    </w:rPr>
+  </w:style>
+  <w:style w:type="character" w:styleId="a8">
+    <w:name w:val="Unresolved Mention"/>
+    <w:basedOn w:val="a0"/>
+    <w:uiPriority w:val="99"/>
+    <w:semiHidden/>
+    <w:unhideWhenUsed/>
+    <w:rsid w:val="005A026C"/>
+    <w:rPr>
+      <w:color w:val="808080"/>
+      <w:shd w:val="clear" w:color="auto" w:fill="E6E6E6"/>
+    </w:rPr>
+  </w:style>
 </w:styles>
 </file>
 

</xml_diff>